<commit_message>
update Report Module 06
</commit_message>
<xml_diff>
--- a/Module-06 Web Development Foundations/Project/BDSE_M6_STTB_Project_Report_WildanLuqmanulHakim-Final.docx
+++ b/Module-06 Web Development Foundations/Project/BDSE_M6_STTB_Project_Report_WildanLuqmanulHakim-Final.docx
@@ -342,21 +342,7 @@
               <w:rPr>
                 <w:rFonts w:cs="Arial"/>
               </w:rPr>
-              <w:t xml:space="preserve">Wildan </w:t>
-            </w:r>
-            <w:proofErr w:type="spellStart"/>
-            <w:r>
-              <w:rPr>
-                <w:rFonts w:cs="Arial"/>
-              </w:rPr>
-              <w:t>Luqmanul</w:t>
-            </w:r>
-            <w:proofErr w:type="spellEnd"/>
-            <w:r>
-              <w:rPr>
-                <w:rFonts w:cs="Arial"/>
-              </w:rPr>
-              <w:t xml:space="preserve"> Hakim</w:t>
+              <w:t>Wildan Luqmanul Hakim</w:t>
             </w:r>
           </w:p>
         </w:tc>
@@ -3956,14 +3942,7 @@
           <w:b w:val="0"/>
           <w:bCs/>
         </w:rPr>
-        <w:t>Profile</w:t>
-      </w:r>
-      <w:r>
-        <w:rPr>
-          <w:b w:val="0"/>
-          <w:bCs/>
-        </w:rPr>
-        <w:t xml:space="preserve"> :</w:t>
+        <w:t>Profile :</w:t>
       </w:r>
       <w:proofErr w:type="gramEnd"/>
       <w:r>
@@ -3971,14 +3950,7 @@
           <w:b w:val="0"/>
           <w:bCs/>
         </w:rPr>
-        <w:t xml:space="preserve"> Display other user profile</w:t>
-      </w:r>
-      <w:r>
-        <w:rPr>
-          <w:b w:val="0"/>
-          <w:bCs/>
-        </w:rPr>
-        <w:t xml:space="preserve"> detail</w:t>
+        <w:t xml:space="preserve"> Display other user profile detail</w:t>
       </w:r>
     </w:p>
     <w:p>
@@ -5285,15 +5257,7 @@
                 <w:b w:val="0"/>
                 <w:lang w:val="en-SG"/>
               </w:rPr>
-              <w:t>Navbar, footer</w:t>
-            </w:r>
-            <w:r>
-              <w:rPr>
-                <w:rFonts w:ascii="Product Sans Light" w:hAnsi="Product Sans Light"/>
-                <w:b w:val="0"/>
-                <w:lang w:val="en-SG"/>
-              </w:rPr>
-              <w:t>, register form</w:t>
+              <w:t>Navbar, footer, register form</w:t>
             </w:r>
           </w:p>
         </w:tc>
@@ -5513,23 +5477,7 @@
                 <w:b w:val="0"/>
                 <w:lang w:val="en-SG"/>
               </w:rPr>
-              <w:t xml:space="preserve">Navbar, footer, </w:t>
-            </w:r>
-            <w:r>
-              <w:rPr>
-                <w:rFonts w:ascii="Product Sans Light" w:hAnsi="Product Sans Light"/>
-                <w:b w:val="0"/>
-                <w:lang w:val="en-SG"/>
-              </w:rPr>
-              <w:t>login</w:t>
-            </w:r>
-            <w:r>
-              <w:rPr>
-                <w:rFonts w:ascii="Product Sans Light" w:hAnsi="Product Sans Light"/>
-                <w:b w:val="0"/>
-                <w:lang w:val="en-SG"/>
-              </w:rPr>
-              <w:t xml:space="preserve"> form</w:t>
+              <w:t>Navbar, footer, login form</w:t>
             </w:r>
           </w:p>
         </w:tc>
@@ -5765,15 +5713,7 @@
                 <w:b w:val="0"/>
                 <w:lang w:val="en-SG"/>
               </w:rPr>
-              <w:t xml:space="preserve">Navbar, footer, </w:t>
-            </w:r>
-            <w:r>
-              <w:rPr>
-                <w:rFonts w:ascii="Product Sans Light" w:hAnsi="Product Sans Light"/>
-                <w:b w:val="0"/>
-                <w:lang w:val="en-SG"/>
-              </w:rPr>
-              <w:t>confirm token message</w:t>
+              <w:t>Navbar, footer, confirm token message</w:t>
             </w:r>
           </w:p>
         </w:tc>
@@ -5881,15 +5821,7 @@
                 <w:b w:val="0"/>
                 <w:lang w:val="en-SG"/>
               </w:rPr>
-              <w:t xml:space="preserve">Navbar, footer, </w:t>
-            </w:r>
-            <w:r>
-              <w:rPr>
-                <w:rFonts w:ascii="Product Sans Light" w:hAnsi="Product Sans Light"/>
-                <w:b w:val="0"/>
-                <w:lang w:val="en-SG"/>
-              </w:rPr>
-              <w:t>user profile detail</w:t>
+              <w:t>Navbar, footer, user profile detail</w:t>
             </w:r>
           </w:p>
         </w:tc>
@@ -5999,15 +5931,7 @@
                 <w:b w:val="0"/>
                 <w:lang w:val="en-SG"/>
               </w:rPr>
-              <w:t xml:space="preserve">Navbar, footer, </w:t>
-            </w:r>
-            <w:r>
-              <w:rPr>
-                <w:rFonts w:ascii="Product Sans Light" w:hAnsi="Product Sans Light"/>
-                <w:b w:val="0"/>
-                <w:lang w:val="en-SG"/>
-              </w:rPr>
-              <w:t>update user form</w:t>
+              <w:t>Navbar, footer, update user form</w:t>
             </w:r>
           </w:p>
         </w:tc>
@@ -6125,15 +6049,7 @@
                 <w:b w:val="0"/>
                 <w:lang w:val="en-SG"/>
               </w:rPr>
-              <w:t xml:space="preserve">Navbar, footer, </w:t>
-            </w:r>
-            <w:r>
-              <w:rPr>
-                <w:rFonts w:ascii="Product Sans Light" w:hAnsi="Product Sans Light"/>
-                <w:b w:val="0"/>
-                <w:lang w:val="en-SG"/>
-              </w:rPr>
-              <w:t>search form</w:t>
+              <w:t>Navbar, footer, search form</w:t>
             </w:r>
           </w:p>
         </w:tc>
@@ -6251,15 +6167,7 @@
                 <w:b w:val="0"/>
                 <w:lang w:val="en-SG"/>
               </w:rPr>
-              <w:t>Navbar, footer, search form</w:t>
-            </w:r>
-            <w:r>
-              <w:rPr>
-                <w:rFonts w:ascii="Product Sans Light" w:hAnsi="Product Sans Light"/>
-                <w:b w:val="0"/>
-                <w:lang w:val="en-SG"/>
-              </w:rPr>
-              <w:t>, search result</w:t>
+              <w:t>Navbar, footer, search form, search result</w:t>
             </w:r>
           </w:p>
         </w:tc>
@@ -7478,17 +7386,21 @@
         <w:pStyle w:val="LithanSectionHeader1"/>
         <w:numPr>
           <w:ilvl w:val="0"/>
-          <w:numId w:val="0"/>
+          <w:numId w:val="5"/>
         </w:numPr>
         <w:spacing w:line="240" w:lineRule="auto"/>
-        <w:ind w:left="927"/>
-        <w:rPr>
-          <w:b w:val="0"/>
-          <w:bCs/>
+        <w:rPr>
           <w:sz w:val="20"/>
           <w:szCs w:val="20"/>
         </w:rPr>
       </w:pPr>
+      <w:r>
+        <w:rPr>
+          <w:sz w:val="20"/>
+          <w:szCs w:val="20"/>
+        </w:rPr>
+        <w:t>System Integration Requirements</w:t>
+      </w:r>
     </w:p>
     <w:p>
       <w:pPr>
@@ -7506,26 +7418,30 @@
           <w:szCs w:val="20"/>
         </w:rPr>
       </w:pPr>
-    </w:p>
-    <w:p>
-      <w:pPr>
-        <w:pStyle w:val="LithanSectionHeader1"/>
-        <w:numPr>
-          <w:ilvl w:val="0"/>
-          <w:numId w:val="5"/>
-        </w:numPr>
-        <w:spacing w:line="240" w:lineRule="auto"/>
+      <w:r>
         <w:rPr>
           <w:sz w:val="20"/>
           <w:szCs w:val="20"/>
         </w:rPr>
-      </w:pPr>
-      <w:r>
-        <w:rPr>
+        <w:tab/>
+      </w:r>
+      <w:r>
+        <w:rPr>
+          <w:b w:val="0"/>
+          <w:bCs/>
           <w:sz w:val="20"/>
           <w:szCs w:val="20"/>
         </w:rPr>
-        <w:t>System Integration Requirements</w:t>
+        <w:t>JDBC - JDBC Connector 8.0.2</w:t>
+      </w:r>
+      <w:r>
+        <w:rPr>
+          <w:b w:val="0"/>
+          <w:bCs/>
+          <w:sz w:val="20"/>
+          <w:szCs w:val="20"/>
+        </w:rPr>
+        <w:t>2</w:t>
       </w:r>
     </w:p>
     <w:p>
@@ -7544,31 +7460,23 @@
           <w:szCs w:val="20"/>
         </w:rPr>
       </w:pPr>
-      <w:r>
-        <w:rPr>
+    </w:p>
+    <w:p>
+      <w:pPr>
+        <w:pStyle w:val="LithanSectionHeader1"/>
+        <w:numPr>
+          <w:ilvl w:val="0"/>
+          <w:numId w:val="0"/>
+        </w:numPr>
+        <w:spacing w:line="240" w:lineRule="auto"/>
+        <w:ind w:left="927"/>
+        <w:rPr>
+          <w:b w:val="0"/>
+          <w:bCs/>
           <w:sz w:val="20"/>
           <w:szCs w:val="20"/>
         </w:rPr>
-        <w:tab/>
-      </w:r>
-      <w:r>
-        <w:rPr>
-          <w:b w:val="0"/>
-          <w:bCs/>
-          <w:sz w:val="20"/>
-          <w:szCs w:val="20"/>
-        </w:rPr>
-        <w:t>JDBC - JDBC Connector 8.0.2</w:t>
-      </w:r>
-      <w:r>
-        <w:rPr>
-          <w:b w:val="0"/>
-          <w:bCs/>
-          <w:sz w:val="20"/>
-          <w:szCs w:val="20"/>
-        </w:rPr>
-        <w:t>2</w:t>
-      </w:r>
+      </w:pPr>
     </w:p>
     <w:p>
       <w:pPr>
@@ -9527,6 +9435,7 @@
       </w:pPr>
       <w:r>
         <w:rPr>
+          <w:noProof/>
           <w:color w:val="000000" w:themeColor="text1"/>
         </w:rPr>
         <w:drawing>
@@ -9602,6 +9511,7 @@
       </w:pPr>
       <w:r>
         <w:rPr>
+          <w:noProof/>
           <w:color w:val="000000" w:themeColor="text1"/>
         </w:rPr>
         <w:drawing>
@@ -10075,6 +9985,9 @@
         <w:ind w:left="1440"/>
       </w:pPr>
       <w:r>
+        <w:rPr>
+          <w:noProof/>
+        </w:rPr>
         <w:drawing>
           <wp:inline distT="0" distB="0" distL="0" distR="0" wp14:anchorId="6D5A3A02" wp14:editId="4DC54F5E">
             <wp:extent cx="2743200" cy="3714655"/>
@@ -10136,6 +10049,9 @@
         <w:ind w:left="1440"/>
       </w:pPr>
       <w:r>
+        <w:rPr>
+          <w:noProof/>
+        </w:rPr>
         <w:drawing>
           <wp:inline distT="0" distB="0" distL="0" distR="0" wp14:anchorId="6D2B0F46" wp14:editId="2C4F66CA">
             <wp:extent cx="2743200" cy="3901200"/>
@@ -10205,6 +10121,9 @@
         <w:ind w:left="1440"/>
       </w:pPr>
       <w:r>
+        <w:rPr>
+          <w:noProof/>
+        </w:rPr>
         <w:drawing>
           <wp:inline distT="0" distB="0" distL="0" distR="0" wp14:anchorId="1C7D1CEE" wp14:editId="100B3649">
             <wp:extent cx="2743200" cy="2432566"/>
@@ -10266,6 +10185,9 @@
         <w:ind w:left="1440"/>
       </w:pPr>
       <w:r>
+        <w:rPr>
+          <w:noProof/>
+        </w:rPr>
         <w:drawing>
           <wp:inline distT="0" distB="0" distL="0" distR="0" wp14:anchorId="3661D6A4" wp14:editId="0EFDC265">
             <wp:extent cx="2743200" cy="2841456"/>
@@ -10327,6 +10249,9 @@
         <w:ind w:left="1440"/>
       </w:pPr>
       <w:r>
+        <w:rPr>
+          <w:noProof/>
+        </w:rPr>
         <w:drawing>
           <wp:inline distT="0" distB="0" distL="0" distR="0" wp14:anchorId="64CEF828" wp14:editId="440B1A23">
             <wp:extent cx="2743200" cy="2567464"/>
@@ -10504,6 +10429,7 @@
           <w:rFonts w:asciiTheme="minorHAnsi" w:hAnsiTheme="minorHAnsi" w:cstheme="minorHAnsi"/>
           <w:b w:val="0"/>
           <w:bCs/>
+          <w:noProof/>
         </w:rPr>
         <w:drawing>
           <wp:inline distT="0" distB="0" distL="0" distR="0" wp14:anchorId="66085FDA" wp14:editId="122D3F8C">
@@ -10579,6 +10505,7 @@
           <w:rFonts w:asciiTheme="minorHAnsi" w:hAnsiTheme="minorHAnsi" w:cstheme="minorHAnsi"/>
           <w:b w:val="0"/>
           <w:bCs/>
+          <w:noProof/>
         </w:rPr>
         <w:drawing>
           <wp:inline distT="0" distB="0" distL="0" distR="0" wp14:anchorId="3DED6FBB" wp14:editId="58E438FE">
@@ -13598,6 +13525,7 @@
       <w:r>
         <w:rPr>
           <w:rFonts w:asciiTheme="minorHAnsi" w:hAnsiTheme="minorHAnsi" w:cstheme="minorHAnsi"/>
+          <w:noProof/>
           <w:sz w:val="22"/>
           <w:szCs w:val="22"/>
         </w:rPr>
@@ -14103,6 +14031,7 @@
             <w:r>
               <w:rPr>
                 <w:rFonts w:ascii="Product Sans Light" w:hAnsi="Product Sans Light"/>
+                <w:noProof/>
               </w:rPr>
               <w:drawing>
                 <wp:inline distT="0" distB="0" distL="0" distR="0" wp14:anchorId="65BEBC61" wp14:editId="32385532">
@@ -14511,15 +14440,7 @@
                 <w:sz w:val="18"/>
                 <w:szCs w:val="18"/>
               </w:rPr>
-              <w:t xml:space="preserve">- </w:t>
-            </w:r>
-            <w:r>
-              <w:rPr>
-                <w:rFonts w:ascii="Product Sans Light" w:hAnsi="Product Sans Light"/>
-                <w:sz w:val="18"/>
-                <w:szCs w:val="18"/>
-              </w:rPr>
-              <w:t xml:space="preserve">Fixed </w:t>
+              <w:t xml:space="preserve">- Fixed </w:t>
             </w:r>
             <w:proofErr w:type="spellStart"/>
             <w:proofErr w:type="gramStart"/>
@@ -14873,6 +14794,7 @@
       <w:r>
         <w:rPr>
           <w:rFonts w:ascii="Cambria" w:hAnsi="Cambria" w:cstheme="minorHAnsi"/>
+          <w:noProof/>
           <w:sz w:val="22"/>
           <w:szCs w:val="22"/>
         </w:rPr>
@@ -15073,59 +14995,52 @@
           <w:sz w:val="22"/>
           <w:szCs w:val="22"/>
         </w:rPr>
-        <w:t xml:space="preserve"> ABC jobs can’t send </w:t>
-      </w:r>
-      <w:r>
+        <w:t xml:space="preserve"> ABC jobs can’t send forgot password confirm email</w:t>
+      </w:r>
+    </w:p>
+    <w:p>
+      <w:pPr>
+        <w:pStyle w:val="NormalWeb"/>
+        <w:ind w:left="720"/>
         <w:rPr>
           <w:rFonts w:ascii="Cambria" w:hAnsi="Cambria" w:cstheme="minorHAnsi"/>
           <w:sz w:val="22"/>
           <w:szCs w:val="22"/>
         </w:rPr>
-        <w:t>forgot password confirm email</w:t>
-      </w:r>
-    </w:p>
-    <w:p>
-      <w:pPr>
-        <w:pStyle w:val="NormalWeb"/>
-        <w:ind w:left="720"/>
+      </w:pPr>
+      <w:proofErr w:type="gramStart"/>
+      <w:r>
         <w:rPr>
           <w:rFonts w:ascii="Cambria" w:hAnsi="Cambria" w:cstheme="minorHAnsi"/>
           <w:sz w:val="22"/>
           <w:szCs w:val="22"/>
         </w:rPr>
-      </w:pPr>
-      <w:proofErr w:type="gramStart"/>
+        <w:t>After :</w:t>
+      </w:r>
+      <w:proofErr w:type="gramEnd"/>
       <w:r>
         <w:rPr>
           <w:rFonts w:ascii="Cambria" w:hAnsi="Cambria" w:cstheme="minorHAnsi"/>
           <w:sz w:val="22"/>
           <w:szCs w:val="22"/>
         </w:rPr>
-        <w:t>After :</w:t>
-      </w:r>
-      <w:proofErr w:type="gramEnd"/>
-      <w:r>
+        <w:t xml:space="preserve"> ABC Jobs can send forgot password confirm email</w:t>
+      </w:r>
+    </w:p>
+    <w:p>
+      <w:pPr>
+        <w:pStyle w:val="NormalWeb"/>
+        <w:ind w:left="720"/>
         <w:rPr>
           <w:rFonts w:ascii="Cambria" w:hAnsi="Cambria" w:cstheme="minorHAnsi"/>
           <w:sz w:val="22"/>
           <w:szCs w:val="22"/>
         </w:rPr>
-        <w:t xml:space="preserve"> ABC Jobs can send forgot password confirm email</w:t>
-      </w:r>
-    </w:p>
-    <w:p>
-      <w:pPr>
-        <w:pStyle w:val="NormalWeb"/>
-        <w:ind w:left="720"/>
+      </w:pPr>
+      <w:r>
         <w:rPr>
           <w:rFonts w:ascii="Cambria" w:hAnsi="Cambria" w:cstheme="minorHAnsi"/>
-          <w:sz w:val="22"/>
-          <w:szCs w:val="22"/>
-        </w:rPr>
-      </w:pPr>
-      <w:r>
-        <w:rPr>
-          <w:rFonts w:ascii="Cambria" w:hAnsi="Cambria" w:cstheme="minorHAnsi"/>
+          <w:noProof/>
           <w:sz w:val="22"/>
           <w:szCs w:val="22"/>
         </w:rPr>
@@ -20484,15 +20399,6 @@
   </w:num>
   <w:num w:numId="36" w16cid:durableId="1887645422">
     <w:abstractNumId w:val="2"/>
-    <w:lvlOverride w:ilvl="0"/>
-    <w:lvlOverride w:ilvl="1"/>
-    <w:lvlOverride w:ilvl="2"/>
-    <w:lvlOverride w:ilvl="3"/>
-    <w:lvlOverride w:ilvl="4"/>
-    <w:lvlOverride w:ilvl="5"/>
-    <w:lvlOverride w:ilvl="6"/>
-    <w:lvlOverride w:ilvl="7"/>
-    <w:lvlOverride w:ilvl="8"/>
   </w:num>
   <w:numIdMacAtCleanup w:val="36"/>
 </w:numbering>
@@ -22250,6 +22156,10 @@
 </file>
 
 <file path=customXml/item1.xml><?xml version="1.0" encoding="utf-8"?>
+<b:Sources xmlns:b="http://schemas.openxmlformats.org/officeDocument/2006/bibliography" xmlns="http://schemas.openxmlformats.org/officeDocument/2006/bibliography" SelectedStyle="\APASixthEditionOfficeOnline.xsl" StyleName="APA" Version="6"/>
+</file>
+
+<file path=customXml/item2.xml><?xml version="1.0" encoding="utf-8"?>
 <p:properties xmlns:p="http://schemas.microsoft.com/office/2006/metadata/properties" xmlns:xsi="http://www.w3.org/2001/XMLSchema-instance" xmlns:pc="http://schemas.microsoft.com/office/infopath/2007/PartnerControls">
   <documentManagement>
     <TaxCatchAll xmlns="7fb2fad2-2bec-4404-ace4-eb291a679560" xsi:nil="true"/>
@@ -22260,20 +22170,7 @@
 </p:properties>
 </file>
 
-<file path=customXml/item2.xml><?xml version="1.0" encoding="utf-8"?>
-<b:Sources xmlns:b="http://schemas.openxmlformats.org/officeDocument/2006/bibliography" xmlns="http://schemas.openxmlformats.org/officeDocument/2006/bibliography" SelectedStyle="\APASixthEditionOfficeOnline.xsl" StyleName="APA" Version="6"/>
-</file>
-
 <file path=customXml/item3.xml><?xml version="1.0" encoding="utf-8"?>
-<?mso-contentType ?>
-<FormTemplates xmlns="http://schemas.microsoft.com/sharepoint/v3/contenttype/forms">
-  <Display>DocumentLibraryForm</Display>
-  <Edit>DocumentLibraryForm</Edit>
-  <New>DocumentLibraryForm</New>
-</FormTemplates>
-</file>
-
-<file path=customXml/item4.xml><?xml version="1.0" encoding="utf-8"?>
 <ct:contentTypeSchema xmlns:ct="http://schemas.microsoft.com/office/2006/metadata/contentType" xmlns:ma="http://schemas.microsoft.com/office/2006/metadata/properties/metaAttributes" ct:_="" ma:_="" ma:contentTypeName="Document" ma:contentTypeID="0x0101008C88647A0A518049BF4ABFF3F6413FD5" ma:contentTypeVersion="10" ma:contentTypeDescription="Create a new document." ma:contentTypeScope="" ma:versionID="93fa5f609a44b960b7a0272d6975834c">
   <xsd:schema xmlns:xsd="http://www.w3.org/2001/XMLSchema" xmlns:xs="http://www.w3.org/2001/XMLSchema" xmlns:p="http://schemas.microsoft.com/office/2006/metadata/properties" xmlns:ns2="cb49ea42-c776-4921-925a-6f2d18d3f7cb" xmlns:ns3="7fb2fad2-2bec-4404-ace4-eb291a679560" targetNamespace="http://schemas.microsoft.com/office/2006/metadata/properties" ma:root="true" ma:fieldsID="7031940ede5a50c2403ad4c677a3c673" ns2:_="" ns3:_="">
     <xsd:import namespace="cb49ea42-c776-4921-925a-6f2d18d3f7cb"/>
@@ -22462,7 +22359,24 @@
 </ct:contentTypeSchema>
 </file>
 
+<file path=customXml/item4.xml><?xml version="1.0" encoding="utf-8"?>
+<?mso-contentType ?>
+<FormTemplates xmlns="http://schemas.microsoft.com/sharepoint/v3/contenttype/forms">
+  <Display>DocumentLibraryForm</Display>
+  <Edit>DocumentLibraryForm</Edit>
+  <New>DocumentLibraryForm</New>
+</FormTemplates>
+</file>
+
 <file path=customXml/itemProps1.xml><?xml version="1.0" encoding="utf-8"?>
+<ds:datastoreItem xmlns:ds="http://schemas.openxmlformats.org/officeDocument/2006/customXml" ds:itemID="{9D10D7ED-0A44-4A16-840A-FBEB246CD3D2}">
+  <ds:schemaRefs>
+    <ds:schemaRef ds:uri="http://schemas.openxmlformats.org/officeDocument/2006/bibliography"/>
+  </ds:schemaRefs>
+</ds:datastoreItem>
+</file>
+
+<file path=customXml/itemProps2.xml><?xml version="1.0" encoding="utf-8"?>
 <ds:datastoreItem xmlns:ds="http://schemas.openxmlformats.org/officeDocument/2006/customXml" ds:itemID="{D5E3679E-8DD2-4274-9B67-8FF3129BFCDF}">
   <ds:schemaRefs>
     <ds:schemaRef ds:uri="http://schemas.microsoft.com/office/2006/metadata/properties"/>
@@ -22473,23 +22387,7 @@
 </ds:datastoreItem>
 </file>
 
-<file path=customXml/itemProps2.xml><?xml version="1.0" encoding="utf-8"?>
-<ds:datastoreItem xmlns:ds="http://schemas.openxmlformats.org/officeDocument/2006/customXml" ds:itemID="{9D10D7ED-0A44-4A16-840A-FBEB246CD3D2}">
-  <ds:schemaRefs>
-    <ds:schemaRef ds:uri="http://schemas.openxmlformats.org/officeDocument/2006/bibliography"/>
-  </ds:schemaRefs>
-</ds:datastoreItem>
-</file>
-
 <file path=customXml/itemProps3.xml><?xml version="1.0" encoding="utf-8"?>
-<ds:datastoreItem xmlns:ds="http://schemas.openxmlformats.org/officeDocument/2006/customXml" ds:itemID="{49E302F3-F0A4-4629-87FE-A7BB16EFE652}">
-  <ds:schemaRefs>
-    <ds:schemaRef ds:uri="http://schemas.microsoft.com/sharepoint/v3/contenttype/forms"/>
-  </ds:schemaRefs>
-</ds:datastoreItem>
-</file>
-
-<file path=customXml/itemProps4.xml><?xml version="1.0" encoding="utf-8"?>
 <ds:datastoreItem xmlns:ds="http://schemas.openxmlformats.org/officeDocument/2006/customXml" ds:itemID="{839D9346-2E2E-42A4-A5A6-7543BD273BB4}">
   <ds:schemaRefs>
     <ds:schemaRef ds:uri="http://schemas.microsoft.com/office/2006/metadata/contentType"/>
@@ -22506,4 +22404,12 @@
     <ds:schemaRef ds:uri="http://schemas.microsoft.com/internal/obd"/>
   </ds:schemaRefs>
 </ds:datastoreItem>
+</file>
+
+<file path=customXml/itemProps4.xml><?xml version="1.0" encoding="utf-8"?>
+<ds:datastoreItem xmlns:ds="http://schemas.openxmlformats.org/officeDocument/2006/customXml" ds:itemID="{49E302F3-F0A4-4629-87FE-A7BB16EFE652}">
+  <ds:schemaRefs>
+    <ds:schemaRef ds:uri="http://schemas.microsoft.com/sharepoint/v3/contenttype/forms"/>
+  </ds:schemaRefs>
+</ds:datastoreItem>
 </file>
</xml_diff>